<commit_message>
update doc with plots
</commit_message>
<xml_diff>
--- a/Assignment 1_IntrotoNLP2022_gm.docx
+++ b/Assignment 1_IntrotoNLP2022_gm.docx
@@ -5672,7 +5672,15 @@
       </w:r>
       <w:r>
         <w:rPr/>
-        <w:t>, which encodes the input (i.e. the tokens) into a vector of fixed size. This layer should have a dimension of length equal to the size of the vocab.</w:t>
+        <w:t xml:space="preserve">, which encodes the input (i.e. the tokens) into a vector of fixed size. This layer should have </w:t>
+      </w:r>
+      <w:r>
+        <w:rPr/>
+        <w:t>one</w:t>
+      </w:r>
+      <w:r>
+        <w:rPr/>
+        <w:t xml:space="preserve"> dimension of length equal to the size of the vocab.</w:t>
       </w:r>
     </w:p>
     <w:p>
@@ -7767,71 +7775,435 @@
     <w:p>
       <w:pPr>
         <w:pStyle w:val="Normal"/>
-        <w:ind w:left="720" w:hanging="0"/>
-        <w:rPr/>
-      </w:pPr>
-      <w:r>
-        <w:rPr/>
-      </w:r>
-    </w:p>
-    <w:p>
-      <w:pPr>
-        <w:pStyle w:val="Normal"/>
-        <w:ind w:left="720" w:hanging="0"/>
-        <w:rPr/>
-      </w:pPr>
-      <w:r>
-        <w:rPr/>
-      </w:r>
-    </w:p>
-    <w:p>
-      <w:pPr>
-        <w:pStyle w:val="Normal"/>
-        <w:ind w:left="720" w:hanging="0"/>
-        <w:rPr/>
-      </w:pPr>
-      <w:r>
-        <w:rPr/>
-      </w:r>
-    </w:p>
-    <w:p>
-      <w:pPr>
-        <w:pStyle w:val="Normal"/>
-        <w:ind w:left="720" w:hanging="0"/>
-        <w:rPr/>
-      </w:pPr>
-      <w:r>
-        <w:rPr/>
-      </w:r>
-    </w:p>
-    <w:p>
-      <w:pPr>
-        <w:pStyle w:val="Normal"/>
-        <w:ind w:left="720" w:hanging="0"/>
-        <w:rPr/>
-      </w:pPr>
-      <w:r>
-        <w:rPr/>
-      </w:r>
-    </w:p>
-    <w:p>
-      <w:pPr>
-        <w:pStyle w:val="Normal"/>
-        <w:ind w:left="720" w:hanging="0"/>
-        <w:rPr/>
-      </w:pPr>
-      <w:r>
-        <w:rPr/>
-      </w:r>
-    </w:p>
-    <w:p>
-      <w:pPr>
-        <w:pStyle w:val="Normal"/>
-        <w:ind w:left="720" w:hanging="0"/>
-        <w:rPr/>
-      </w:pPr>
-      <w:r>
-        <w:rPr/>
+        <w:ind w:firstLine="720"/>
+        <w:rPr/>
+      </w:pPr>
+      <w:r>
+        <w:rPr/>
+      </w:r>
+    </w:p>
+    <w:p>
+      <w:pPr>
+        <w:pStyle w:val="Normal"/>
+        <w:ind w:firstLine="720"/>
+        <w:rPr/>
+      </w:pPr>
+      <w:r>
+        <w:rPr/>
+      </w:r>
+    </w:p>
+    <w:p>
+      <w:pPr>
+        <w:pStyle w:val="Normal"/>
+        <w:ind w:firstLine="720"/>
+        <w:rPr/>
+      </w:pPr>
+      <w:r>
+        <w:rPr/>
+        <w:t>25 Epochs, batch size = 5, 1</w:t>
+      </w:r>
+      <w:r>
+        <w:rPr>
+          <w:vertAlign w:val="superscript"/>
+        </w:rPr>
+        <w:t>st</w:t>
+      </w:r>
+      <w:r>
+        <w:rPr/>
+        <w:t xml:space="preserve"> picture hidden lstm dimension = embedding dimension</w:t>
+      </w:r>
+    </w:p>
+    <w:p>
+      <w:pPr>
+        <w:pStyle w:val="Normal"/>
+        <w:ind w:firstLine="720"/>
+        <w:rPr/>
+      </w:pPr>
+      <w:r>
+        <w:rPr/>
+        <w:t>2</w:t>
+      </w:r>
+      <w:r>
+        <w:rPr>
+          <w:vertAlign w:val="superscript"/>
+        </w:rPr>
+        <w:t>nd</w:t>
+      </w:r>
+      <w:r>
+        <w:rPr/>
+        <w:t xml:space="preserve"> picture = fixed hidden dimension (=100)</w:t>
+      </w:r>
+    </w:p>
+    <w:p>
+      <w:pPr>
+        <w:pStyle w:val="Normal"/>
+        <w:ind w:left="720" w:hanging="0"/>
+        <w:rPr/>
+      </w:pPr>
+      <w:r>
+        <w:rPr/>
+      </w:r>
+    </w:p>
+    <w:p>
+      <w:pPr>
+        <w:pStyle w:val="Normal"/>
+        <w:ind w:left="720" w:hanging="0"/>
+        <w:rPr/>
+      </w:pPr>
+      <w:r>
+        <w:rPr/>
+        <w:drawing>
+          <wp:anchor behindDoc="0" distT="0" distB="0" distL="0" distR="0" simplePos="0" locked="0" layoutInCell="0" allowOverlap="1" relativeHeight="7">
+            <wp:simplePos x="0" y="0"/>
+            <wp:positionH relativeFrom="column">
+              <wp:align>center</wp:align>
+            </wp:positionH>
+            <wp:positionV relativeFrom="paragraph">
+              <wp:posOffset>635</wp:posOffset>
+            </wp:positionV>
+            <wp:extent cx="6147435" cy="2674620"/>
+            <wp:effectExtent l="0" t="0" r="0" b="0"/>
+            <wp:wrapSquare wrapText="largest"/>
+            <wp:docPr id="5" name="Image1" descr=""/>
+            <wp:cNvGraphicFramePr>
+              <a:graphicFrameLocks xmlns:a="http://schemas.openxmlformats.org/drawingml/2006/main" noChangeAspect="1"/>
+            </wp:cNvGraphicFramePr>
+            <a:graphic xmlns:a="http://schemas.openxmlformats.org/drawingml/2006/main">
+              <a:graphicData uri="http://schemas.openxmlformats.org/drawingml/2006/picture">
+                <pic:pic xmlns:pic="http://schemas.openxmlformats.org/drawingml/2006/picture">
+                  <pic:nvPicPr>
+                    <pic:cNvPr id="5" name="Image1" descr=""/>
+                    <pic:cNvPicPr>
+                      <a:picLocks noChangeAspect="1" noChangeArrowheads="1"/>
+                    </pic:cNvPicPr>
+                  </pic:nvPicPr>
+                  <pic:blipFill>
+                    <a:blip r:embed="rId11"/>
+                    <a:stretch>
+                      <a:fillRect/>
+                    </a:stretch>
+                  </pic:blipFill>
+                  <pic:spPr bwMode="auto">
+                    <a:xfrm>
+                      <a:off x="0" y="0"/>
+                      <a:ext cx="6147435" cy="2674620"/>
+                    </a:xfrm>
+                    <a:prstGeom prst="rect">
+                      <a:avLst/>
+                    </a:prstGeom>
+                  </pic:spPr>
+                </pic:pic>
+              </a:graphicData>
+            </a:graphic>
+          </wp:anchor>
+        </w:drawing>
+        <w:drawing>
+          <wp:anchor behindDoc="0" distT="0" distB="0" distL="0" distR="0" simplePos="0" locked="0" layoutInCell="0" allowOverlap="1" relativeHeight="8">
+            <wp:simplePos x="0" y="0"/>
+            <wp:positionH relativeFrom="column">
+              <wp:posOffset>-95250</wp:posOffset>
+            </wp:positionH>
+            <wp:positionV relativeFrom="paragraph">
+              <wp:posOffset>2857500</wp:posOffset>
+            </wp:positionV>
+            <wp:extent cx="6134735" cy="2617470"/>
+            <wp:effectExtent l="0" t="0" r="0" b="0"/>
+            <wp:wrapSquare wrapText="largest"/>
+            <wp:docPr id="6" name="Image2" descr=""/>
+            <wp:cNvGraphicFramePr>
+              <a:graphicFrameLocks xmlns:a="http://schemas.openxmlformats.org/drawingml/2006/main" noChangeAspect="1"/>
+            </wp:cNvGraphicFramePr>
+            <a:graphic xmlns:a="http://schemas.openxmlformats.org/drawingml/2006/main">
+              <a:graphicData uri="http://schemas.openxmlformats.org/drawingml/2006/picture">
+                <pic:pic xmlns:pic="http://schemas.openxmlformats.org/drawingml/2006/picture">
+                  <pic:nvPicPr>
+                    <pic:cNvPr id="6" name="Image2" descr=""/>
+                    <pic:cNvPicPr>
+                      <a:picLocks noChangeAspect="1" noChangeArrowheads="1"/>
+                    </pic:cNvPicPr>
+                  </pic:nvPicPr>
+                  <pic:blipFill>
+                    <a:blip r:embed="rId12"/>
+                    <a:stretch>
+                      <a:fillRect/>
+                    </a:stretch>
+                  </pic:blipFill>
+                  <pic:spPr bwMode="auto">
+                    <a:xfrm>
+                      <a:off x="0" y="0"/>
+                      <a:ext cx="6134735" cy="2617470"/>
+                    </a:xfrm>
+                    <a:prstGeom prst="rect">
+                      <a:avLst/>
+                    </a:prstGeom>
+                  </pic:spPr>
+                </pic:pic>
+              </a:graphicData>
+            </a:graphic>
+          </wp:anchor>
+        </w:drawing>
+      </w:r>
+    </w:p>
+    <w:p>
+      <w:pPr>
+        <w:pStyle w:val="Normal"/>
+        <w:ind w:left="720" w:hanging="0"/>
+        <w:rPr/>
+      </w:pPr>
+      <w:r>
+        <w:rPr/>
+      </w:r>
+    </w:p>
+    <w:p>
+      <w:pPr>
+        <w:pStyle w:val="Normal"/>
+        <w:ind w:left="720" w:hanging="0"/>
+        <w:rPr/>
+      </w:pPr>
+      <w:r>
+        <w:rPr/>
+      </w:r>
+    </w:p>
+    <w:p>
+      <w:pPr>
+        <w:pStyle w:val="Normal"/>
+        <w:ind w:left="720" w:hanging="0"/>
+        <w:rPr/>
+      </w:pPr>
+      <w:r>
+        <w:rPr/>
+      </w:r>
+    </w:p>
+    <w:p>
+      <w:pPr>
+        <w:pStyle w:val="Normal"/>
+        <w:ind w:left="720" w:hanging="0"/>
+        <w:rPr/>
+      </w:pPr>
+      <w:r>
+        <w:rPr/>
+      </w:r>
+    </w:p>
+    <w:p>
+      <w:pPr>
+        <w:pStyle w:val="Normal"/>
+        <w:ind w:left="720" w:hanging="0"/>
+        <w:rPr/>
+      </w:pPr>
+      <w:r>
+        <w:rPr/>
+      </w:r>
+    </w:p>
+    <w:p>
+      <w:pPr>
+        <w:pStyle w:val="Normal"/>
+        <w:ind w:left="720" w:hanging="0"/>
+        <w:rPr/>
+      </w:pPr>
+      <w:r>
+        <w:rPr/>
+      </w:r>
+    </w:p>
+    <w:p>
+      <w:pPr>
+        <w:pStyle w:val="Normal"/>
+        <w:ind w:left="720" w:hanging="0"/>
+        <w:rPr/>
+      </w:pPr>
+      <w:r>
+        <w:rPr/>
+      </w:r>
+    </w:p>
+    <w:p>
+      <w:pPr>
+        <w:pStyle w:val="Normal"/>
+        <w:ind w:left="720" w:hanging="0"/>
+        <w:rPr/>
+      </w:pPr>
+      <w:r>
+        <w:rPr/>
+      </w:r>
+    </w:p>
+    <w:p>
+      <w:pPr>
+        <w:pStyle w:val="Normal"/>
+        <w:ind w:left="720" w:hanging="0"/>
+        <w:rPr/>
+      </w:pPr>
+      <w:r>
+        <w:rPr/>
+      </w:r>
+    </w:p>
+    <w:p>
+      <w:pPr>
+        <w:pStyle w:val="Normal"/>
+        <w:ind w:left="720" w:hanging="0"/>
+        <w:rPr/>
+      </w:pPr>
+      <w:r>
+        <w:rPr/>
+      </w:r>
+    </w:p>
+    <w:p>
+      <w:pPr>
+        <w:pStyle w:val="Normal"/>
+        <w:ind w:firstLine="720"/>
+        <w:rPr/>
+      </w:pPr>
+      <w:r>
+        <w:rPr/>
+        <w:t>50 Epochs, batch size = 5, 1</w:t>
+      </w:r>
+      <w:r>
+        <w:rPr>
+          <w:vertAlign w:val="superscript"/>
+        </w:rPr>
+        <w:t>st</w:t>
+      </w:r>
+      <w:r>
+        <w:rPr/>
+        <w:t xml:space="preserve"> picture hidden lstm dimension = embedding dimension</w:t>
+      </w:r>
+    </w:p>
+    <w:p>
+      <w:pPr>
+        <w:pStyle w:val="Normal"/>
+        <w:ind w:firstLine="720"/>
+        <w:rPr/>
+      </w:pPr>
+      <w:r>
+        <w:rPr/>
+        <w:t>2</w:t>
+      </w:r>
+      <w:r>
+        <w:rPr>
+          <w:vertAlign w:val="superscript"/>
+        </w:rPr>
+        <w:t>nd</w:t>
+      </w:r>
+      <w:r>
+        <w:rPr/>
+        <w:t xml:space="preserve"> picture = fixed hidden dimension (=100)</w:t>
+      </w:r>
+    </w:p>
+    <w:p>
+      <w:pPr>
+        <w:pStyle w:val="Normal"/>
+        <w:ind w:left="720" w:hanging="0"/>
+        <w:rPr/>
+      </w:pPr>
+      <w:r>
+        <w:rPr/>
+        <w:drawing>
+          <wp:anchor behindDoc="0" distT="0" distB="0" distL="0" distR="0" simplePos="0" locked="0" layoutInCell="0" allowOverlap="1" relativeHeight="9">
+            <wp:simplePos x="0" y="0"/>
+            <wp:positionH relativeFrom="column">
+              <wp:align>center</wp:align>
+            </wp:positionH>
+            <wp:positionV relativeFrom="paragraph">
+              <wp:posOffset>635</wp:posOffset>
+            </wp:positionV>
+            <wp:extent cx="5486400" cy="2554605"/>
+            <wp:effectExtent l="0" t="0" r="0" b="0"/>
+            <wp:wrapSquare wrapText="largest"/>
+            <wp:docPr id="7" name="Image3" descr=""/>
+            <wp:cNvGraphicFramePr>
+              <a:graphicFrameLocks xmlns:a="http://schemas.openxmlformats.org/drawingml/2006/main" noChangeAspect="1"/>
+            </wp:cNvGraphicFramePr>
+            <a:graphic xmlns:a="http://schemas.openxmlformats.org/drawingml/2006/main">
+              <a:graphicData uri="http://schemas.openxmlformats.org/drawingml/2006/picture">
+                <pic:pic xmlns:pic="http://schemas.openxmlformats.org/drawingml/2006/picture">
+                  <pic:nvPicPr>
+                    <pic:cNvPr id="7" name="Image3" descr=""/>
+                    <pic:cNvPicPr>
+                      <a:picLocks noChangeAspect="1" noChangeArrowheads="1"/>
+                    </pic:cNvPicPr>
+                  </pic:nvPicPr>
+                  <pic:blipFill>
+                    <a:blip r:embed="rId13"/>
+                    <a:stretch>
+                      <a:fillRect/>
+                    </a:stretch>
+                  </pic:blipFill>
+                  <pic:spPr bwMode="auto">
+                    <a:xfrm>
+                      <a:off x="0" y="0"/>
+                      <a:ext cx="5486400" cy="2554605"/>
+                    </a:xfrm>
+                    <a:prstGeom prst="rect">
+                      <a:avLst/>
+                    </a:prstGeom>
+                  </pic:spPr>
+                </pic:pic>
+              </a:graphicData>
+            </a:graphic>
+          </wp:anchor>
+        </w:drawing>
+      </w:r>
+    </w:p>
+    <w:p>
+      <w:pPr>
+        <w:pStyle w:val="Normal"/>
+        <w:ind w:left="720" w:hanging="0"/>
+        <w:rPr/>
+      </w:pPr>
+      <w:r>
+        <w:rPr/>
+      </w:r>
+    </w:p>
+    <w:p>
+      <w:pPr>
+        <w:pStyle w:val="Normal"/>
+        <w:ind w:left="720" w:hanging="0"/>
+        <w:rPr/>
+      </w:pPr>
+      <w:r>
+        <w:rPr/>
+        <w:drawing>
+          <wp:anchor behindDoc="0" distT="0" distB="0" distL="0" distR="0" simplePos="0" locked="0" layoutInCell="0" allowOverlap="1" relativeHeight="10">
+            <wp:simplePos x="0" y="0"/>
+            <wp:positionH relativeFrom="column">
+              <wp:posOffset>295275</wp:posOffset>
+            </wp:positionH>
+            <wp:positionV relativeFrom="paragraph">
+              <wp:posOffset>33655</wp:posOffset>
+            </wp:positionV>
+            <wp:extent cx="5486400" cy="2722880"/>
+            <wp:effectExtent l="0" t="0" r="0" b="0"/>
+            <wp:wrapSquare wrapText="largest"/>
+            <wp:docPr id="8" name="Image4" descr=""/>
+            <wp:cNvGraphicFramePr>
+              <a:graphicFrameLocks xmlns:a="http://schemas.openxmlformats.org/drawingml/2006/main" noChangeAspect="1"/>
+            </wp:cNvGraphicFramePr>
+            <a:graphic xmlns:a="http://schemas.openxmlformats.org/drawingml/2006/main">
+              <a:graphicData uri="http://schemas.openxmlformats.org/drawingml/2006/picture">
+                <pic:pic xmlns:pic="http://schemas.openxmlformats.org/drawingml/2006/picture">
+                  <pic:nvPicPr>
+                    <pic:cNvPr id="8" name="Image4" descr=""/>
+                    <pic:cNvPicPr>
+                      <a:picLocks noChangeAspect="1" noChangeArrowheads="1"/>
+                    </pic:cNvPicPr>
+                  </pic:nvPicPr>
+                  <pic:blipFill>
+                    <a:blip r:embed="rId14"/>
+                    <a:stretch>
+                      <a:fillRect/>
+                    </a:stretch>
+                  </pic:blipFill>
+                  <pic:spPr bwMode="auto">
+                    <a:xfrm>
+                      <a:off x="0" y="0"/>
+                      <a:ext cx="5486400" cy="2722880"/>
+                    </a:xfrm>
+                    <a:prstGeom prst="rect">
+                      <a:avLst/>
+                    </a:prstGeom>
+                  </pic:spPr>
+                </pic:pic>
+              </a:graphicData>
+            </a:graphic>
+          </wp:anchor>
+        </w:drawing>
       </w:r>
     </w:p>
     <w:p>
@@ -8090,7 +8462,7 @@
       </w:r>
     </w:p>
     <w:sectPr>
-      <w:headerReference w:type="default" r:id="rId11"/>
+      <w:headerReference w:type="default" r:id="rId15"/>
       <w:type w:val="nextPage"/>
       <w:pgSz w:w="12240" w:h="15840"/>
       <w:pgMar w:left="1440" w:right="1440" w:gutter="0" w:header="720" w:top="1440" w:footer="0" w:bottom="1440"/>

</xml_diff>